<commit_message>
First commit in jobdesc (for trial)
</commit_message>
<xml_diff>
--- a/Job Desc/Jobdecsc - ACC.docx
+++ b/Job Desc/Jobdecsc - ACC.docx
@@ -4,6 +4,7 @@
   <w:body>
     <w:p>
       <w:pPr>
+        <w:ind w:firstLine="360"/>
         <w:rPr>
           <w:rFonts w:ascii="Times New Roman" w:hAnsi="Times New Roman" w:cs="Times New Roman"/>
           <w:sz w:val="28"/>
@@ -31,7 +32,17 @@
           <w:sz w:val="28"/>
           <w:highlight w:val="yellow"/>
         </w:rPr>
-        <w:t>BUYER</w:t>
+        <w:t>AKUNTIN</w:t>
+      </w:r>
+      <w:bookmarkStart w:id="0" w:name="_GoBack"/>
+      <w:bookmarkEnd w:id="0"/>
+      <w:r>
+        <w:rPr>
+          <w:rFonts w:ascii="Times New Roman" w:hAnsi="Times New Roman" w:cs="Times New Roman"/>
+          <w:sz w:val="28"/>
+          <w:highlight w:val="yellow"/>
+        </w:rPr>
+        <w:t>G</w:t>
       </w:r>
     </w:p>
     <w:p>
@@ -84,14 +95,27 @@
         <w:ind w:left="1418" w:hanging="425"/>
         <w:rPr>
           <w:rFonts w:ascii="Times New Roman" w:hAnsi="Times New Roman" w:cs="Times New Roman"/>
+        </w:rPr>
+      </w:pPr>
+      <w:r>
+        <w:rPr>
+          <w:rFonts w:ascii="Times New Roman" w:hAnsi="Times New Roman" w:cs="Times New Roman"/>
+        </w:rPr>
+        <w:t xml:space="preserve">Mejaga agar Laporan Keuangan Harian dengan </w:t>
+      </w:r>
+      <w:r>
+        <w:rPr>
+          <w:rFonts w:ascii="Times New Roman" w:hAnsi="Times New Roman" w:cs="Times New Roman"/>
+          <w:b/>
           <w:i/>
         </w:rPr>
-      </w:pPr>
-      <w:r>
-        <w:rPr>
-          <w:rFonts w:ascii="Times New Roman" w:hAnsi="Times New Roman" w:cs="Times New Roman"/>
-        </w:rPr>
-        <w:t xml:space="preserve">Menjaga stabilitas Ketersediaan barang </w:t>
+        <w:t>real cash</w:t>
+      </w:r>
+      <w:r>
+        <w:rPr>
+          <w:rFonts w:ascii="Times New Roman" w:hAnsi="Times New Roman" w:cs="Times New Roman"/>
+        </w:rPr>
+        <w:t xml:space="preserve"> tetap balance</w:t>
       </w:r>
     </w:p>
     <w:p>
@@ -104,14 +128,13 @@
         <w:ind w:left="1418" w:hanging="425"/>
         <w:rPr>
           <w:rFonts w:ascii="Times New Roman" w:hAnsi="Times New Roman" w:cs="Times New Roman"/>
-          <w:i/>
-        </w:rPr>
-      </w:pPr>
-      <w:r>
-        <w:rPr>
-          <w:rFonts w:ascii="Times New Roman" w:hAnsi="Times New Roman" w:cs="Times New Roman"/>
-        </w:rPr>
-        <w:t>Menentukan harga jual barang</w:t>
+        </w:rPr>
+      </w:pPr>
+      <w:r>
+        <w:rPr>
+          <w:rFonts w:ascii="Times New Roman" w:hAnsi="Times New Roman" w:cs="Times New Roman"/>
+        </w:rPr>
+        <w:t>Membuat Laporan keuangan harian</w:t>
       </w:r>
     </w:p>
     <w:p>
@@ -130,7 +153,116 @@
         <w:rPr>
           <w:rFonts w:ascii="Times New Roman" w:hAnsi="Times New Roman" w:cs="Times New Roman"/>
         </w:rPr>
-        <w:t xml:space="preserve">Menentukan Status dari sebuah barang </w:t>
+        <w:t>Memastikan keabsahan segala jenis pembayaran dan transaksi, meliputi :</w:t>
+      </w:r>
+    </w:p>
+    <w:p>
+      <w:pPr>
+        <w:pStyle w:val="ListParagraph"/>
+        <w:numPr>
+          <w:ilvl w:val="1"/>
+          <w:numId w:val="1"/>
+        </w:numPr>
+        <w:rPr>
+          <w:rFonts w:ascii="Times New Roman" w:hAnsi="Times New Roman" w:cs="Times New Roman"/>
+        </w:rPr>
+      </w:pPr>
+      <w:r>
+        <w:rPr>
+          <w:rFonts w:ascii="Times New Roman" w:hAnsi="Times New Roman" w:cs="Times New Roman"/>
+        </w:rPr>
+        <w:t>Transaksi Cash</w:t>
+      </w:r>
+    </w:p>
+    <w:p>
+      <w:pPr>
+        <w:pStyle w:val="ListParagraph"/>
+        <w:numPr>
+          <w:ilvl w:val="1"/>
+          <w:numId w:val="1"/>
+        </w:numPr>
+        <w:rPr>
+          <w:rFonts w:ascii="Times New Roman" w:hAnsi="Times New Roman" w:cs="Times New Roman"/>
+        </w:rPr>
+      </w:pPr>
+      <w:r>
+        <w:rPr>
+          <w:rFonts w:ascii="Times New Roman" w:hAnsi="Times New Roman" w:cs="Times New Roman"/>
+        </w:rPr>
+        <w:t>Transaksi Debet</w:t>
+      </w:r>
+    </w:p>
+    <w:p>
+      <w:pPr>
+        <w:pStyle w:val="ListParagraph"/>
+        <w:numPr>
+          <w:ilvl w:val="1"/>
+          <w:numId w:val="1"/>
+        </w:numPr>
+        <w:rPr>
+          <w:rFonts w:ascii="Times New Roman" w:hAnsi="Times New Roman" w:cs="Times New Roman"/>
+        </w:rPr>
+      </w:pPr>
+      <w:r>
+        <w:rPr>
+          <w:rFonts w:ascii="Times New Roman" w:hAnsi="Times New Roman" w:cs="Times New Roman"/>
+        </w:rPr>
+        <w:t>Transaksi Transfer</w:t>
+      </w:r>
+    </w:p>
+    <w:p>
+      <w:pPr>
+        <w:pStyle w:val="ListParagraph"/>
+        <w:numPr>
+          <w:ilvl w:val="1"/>
+          <w:numId w:val="1"/>
+        </w:numPr>
+        <w:rPr>
+          <w:rFonts w:ascii="Times New Roman" w:hAnsi="Times New Roman" w:cs="Times New Roman"/>
+        </w:rPr>
+      </w:pPr>
+      <w:r>
+        <w:rPr>
+          <w:rFonts w:ascii="Times New Roman" w:hAnsi="Times New Roman" w:cs="Times New Roman"/>
+        </w:rPr>
+        <w:t>Transaksi E-Money</w:t>
+      </w:r>
+    </w:p>
+    <w:p>
+      <w:pPr>
+        <w:pStyle w:val="ListParagraph"/>
+        <w:numPr>
+          <w:ilvl w:val="1"/>
+          <w:numId w:val="1"/>
+        </w:numPr>
+        <w:rPr>
+          <w:rFonts w:ascii="Times New Roman" w:hAnsi="Times New Roman" w:cs="Times New Roman"/>
+        </w:rPr>
+      </w:pPr>
+      <w:r>
+        <w:rPr>
+          <w:rFonts w:ascii="Times New Roman" w:hAnsi="Times New Roman" w:cs="Times New Roman"/>
+        </w:rPr>
+        <w:t>Transaksi Marketplace</w:t>
+      </w:r>
+    </w:p>
+    <w:p>
+      <w:pPr>
+        <w:pStyle w:val="ListParagraph"/>
+        <w:numPr>
+          <w:ilvl w:val="0"/>
+          <w:numId w:val="1"/>
+        </w:numPr>
+        <w:ind w:hanging="87"/>
+        <w:rPr>
+          <w:rFonts w:ascii="Times New Roman" w:hAnsi="Times New Roman" w:cs="Times New Roman"/>
+        </w:rPr>
+      </w:pPr>
+      <w:r>
+        <w:rPr>
+          <w:rFonts w:ascii="Times New Roman" w:hAnsi="Times New Roman" w:cs="Times New Roman"/>
+        </w:rPr>
+        <w:t>Mencatat segala bentuk keluar masuk cash flow</w:t>
       </w:r>
     </w:p>
     <w:p>
@@ -185,7 +317,7 @@
         <w:rPr>
           <w:rFonts w:ascii="Times New Roman" w:hAnsi="Times New Roman" w:cs="Times New Roman"/>
         </w:rPr>
-        <w:t>Cheking nota pembelian yang telah di input oleh kepala gudang</w:t>
+        <w:t>Checking Handphone staff toko untuk keperluan akuntansi</w:t>
       </w:r>
     </w:p>
     <w:p>
@@ -204,7 +336,15 @@
         <w:rPr>
           <w:rFonts w:ascii="Times New Roman" w:hAnsi="Times New Roman" w:cs="Times New Roman"/>
         </w:rPr>
-        <w:t>Return barang ke Suplier</w:t>
+        <w:t xml:space="preserve">Menerima perintah langsung dari </w:t>
+      </w:r>
+      <w:r>
+        <w:rPr>
+          <w:rFonts w:ascii="Times New Roman" w:hAnsi="Times New Roman" w:cs="Times New Roman"/>
+          <w:b/>
+          <w:i/>
+        </w:rPr>
+        <w:t>Owner</w:t>
       </w:r>
     </w:p>
     <w:p>
@@ -254,19 +394,7 @@
         <w:rPr>
           <w:rFonts w:ascii="Times New Roman" w:hAnsi="Times New Roman" w:cs="Times New Roman"/>
         </w:rPr>
-        <w:t xml:space="preserve">Bertanggung jawab atas </w:t>
-      </w:r>
-      <w:r>
-        <w:rPr>
-          <w:rFonts w:ascii="Times New Roman" w:hAnsi="Times New Roman" w:cs="Times New Roman"/>
-        </w:rPr>
-        <w:t>Tersedia dan stabilnya barang guna meminimalisir lost sales.</w:t>
-      </w:r>
-      <w:r>
-        <w:rPr>
-          <w:rFonts w:ascii="Times New Roman" w:hAnsi="Times New Roman" w:cs="Times New Roman"/>
-        </w:rPr>
-        <w:t>.</w:t>
+        <w:t>Bertanggung jawab atas terjaganya kondisi keuangan toko guna meningkatkan kredibilitas.</w:t>
       </w:r>
     </w:p>
     <w:p>
@@ -329,7 +457,13 @@
           <w:rFonts w:ascii="Times New Roman" w:hAnsi="Times New Roman" w:cs="Times New Roman"/>
         </w:rPr>
         <w:tab/>
-        <w:t xml:space="preserve">: SMK Sederajat </w:t>
+        <w:t xml:space="preserve">: </w:t>
+      </w:r>
+      <w:r>
+        <w:rPr>
+          <w:rFonts w:ascii="Times New Roman" w:hAnsi="Times New Roman" w:cs="Times New Roman"/>
+        </w:rPr>
+        <w:t xml:space="preserve">DIII </w:t>
       </w:r>
     </w:p>
     <w:p>
@@ -431,7 +565,31 @@
         <w:rPr>
           <w:rFonts w:ascii="Times New Roman" w:hAnsi="Times New Roman" w:cs="Times New Roman"/>
         </w:rPr>
-        <w:t>Dapat mengoprasikan Handphone</w:t>
+        <w:t xml:space="preserve">Dapat </w:t>
+      </w:r>
+      <w:r>
+        <w:rPr>
+          <w:rFonts w:ascii="Times New Roman" w:hAnsi="Times New Roman" w:cs="Times New Roman"/>
+        </w:rPr>
+        <w:t>menyusun laporan keuangan</w:t>
+      </w:r>
+    </w:p>
+    <w:p>
+      <w:pPr>
+        <w:pStyle w:val="ListParagraph"/>
+        <w:numPr>
+          <w:ilvl w:val="1"/>
+          <w:numId w:val="2"/>
+        </w:numPr>
+        <w:rPr>
+          <w:rFonts w:ascii="Times New Roman" w:hAnsi="Times New Roman" w:cs="Times New Roman"/>
+        </w:rPr>
+      </w:pPr>
+      <w:r>
+        <w:rPr>
+          <w:rFonts w:ascii="Times New Roman" w:hAnsi="Times New Roman" w:cs="Times New Roman"/>
+        </w:rPr>
+        <w:t>Soft Skills</w:t>
       </w:r>
     </w:p>
     <w:p>
@@ -449,25 +607,7 @@
         <w:rPr>
           <w:rFonts w:ascii="Times New Roman" w:hAnsi="Times New Roman" w:cs="Times New Roman"/>
         </w:rPr>
-        <w:t>Dapat menyusun laporan secara sistematis</w:t>
-      </w:r>
-    </w:p>
-    <w:p>
-      <w:pPr>
-        <w:pStyle w:val="ListParagraph"/>
-        <w:numPr>
-          <w:ilvl w:val="1"/>
-          <w:numId w:val="2"/>
-        </w:numPr>
-        <w:rPr>
-          <w:rFonts w:ascii="Times New Roman" w:hAnsi="Times New Roman" w:cs="Times New Roman"/>
-        </w:rPr>
-      </w:pPr>
-      <w:r>
-        <w:rPr>
-          <w:rFonts w:ascii="Times New Roman" w:hAnsi="Times New Roman" w:cs="Times New Roman"/>
-        </w:rPr>
-        <w:t>Soft Skills</w:t>
+        <w:t>Teliti</w:t>
       </w:r>
     </w:p>
     <w:p>
@@ -485,7 +625,7 @@
         <w:rPr>
           <w:rFonts w:ascii="Times New Roman" w:hAnsi="Times New Roman" w:cs="Times New Roman"/>
         </w:rPr>
-        <w:t>Teliti</w:t>
+        <w:t>Cekatan</w:t>
       </w:r>
     </w:p>
     <w:p>
@@ -503,13 +643,7 @@
         <w:rPr>
           <w:rFonts w:ascii="Times New Roman" w:hAnsi="Times New Roman" w:cs="Times New Roman"/>
         </w:rPr>
-        <w:t>T</w:t>
-      </w:r>
-      <w:r>
-        <w:rPr>
-          <w:rFonts w:ascii="Times New Roman" w:hAnsi="Times New Roman" w:cs="Times New Roman"/>
-        </w:rPr>
-        <w:t>epat</w:t>
+        <w:t>Tekun</w:t>
       </w:r>
     </w:p>
     <w:p>
@@ -527,13 +661,7 @@
         <w:rPr>
           <w:rFonts w:ascii="Times New Roman" w:hAnsi="Times New Roman" w:cs="Times New Roman"/>
         </w:rPr>
-        <w:t>Re</w:t>
-      </w:r>
-      <w:r>
-        <w:rPr>
-          <w:rFonts w:ascii="Times New Roman" w:hAnsi="Times New Roman" w:cs="Times New Roman"/>
-        </w:rPr>
-        <w:t>liable</w:t>
+        <w:t>Objective</w:t>
       </w:r>
     </w:p>
     <w:p>
@@ -547,14 +675,36 @@
           <w:rFonts w:ascii="Times New Roman" w:hAnsi="Times New Roman" w:cs="Times New Roman"/>
         </w:rPr>
       </w:pPr>
-      <w:bookmarkStart w:id="0" w:name="_GoBack"/>
+      <w:r>
+        <w:rPr>
+          <w:rFonts w:ascii="Times New Roman" w:hAnsi="Times New Roman" w:cs="Times New Roman"/>
+        </w:rPr>
+        <w:t>Re</w:t>
+      </w:r>
+      <w:r>
+        <w:rPr>
+          <w:rFonts w:ascii="Times New Roman" w:hAnsi="Times New Roman" w:cs="Times New Roman"/>
+        </w:rPr>
+        <w:t>liable</w:t>
+      </w:r>
+    </w:p>
+    <w:p>
+      <w:pPr>
+        <w:pStyle w:val="ListParagraph"/>
+        <w:numPr>
+          <w:ilvl w:val="2"/>
+          <w:numId w:val="2"/>
+        </w:numPr>
+        <w:rPr>
+          <w:rFonts w:ascii="Times New Roman" w:hAnsi="Times New Roman" w:cs="Times New Roman"/>
+        </w:rPr>
+      </w:pPr>
       <w:r>
         <w:rPr>
           <w:rFonts w:ascii="Times New Roman" w:hAnsi="Times New Roman" w:cs="Times New Roman"/>
         </w:rPr>
         <w:t>Bertanggung Jawab</w:t>
       </w:r>
-      <w:bookmarkEnd w:id="0"/>
     </w:p>
     <w:sectPr>
       <w:pgSz w:w="12191" w:h="18711" w:code="9"/>

</xml_diff>